<commit_message>
Check Alignment, header and etc.
</commit_message>
<xml_diff>
--- a/Elicitation/TT4L_G7_ElicitationPlan_v1.2.docx
+++ b/Elicitation/TT4L_G7_ElicitationPlan_v1.2.docx
@@ -390,8 +390,16 @@
               <w:rPr>
                 <w:rFonts w:cs="Times New Roman"/>
               </w:rPr>
-              <w:t>Teoh Xuan Xuan</w:t>
-            </w:r>
+              <w:t xml:space="preserve">Teoh Xuan </w:t>
+            </w:r>
+            <w:proofErr w:type="spellStart"/>
+            <w:r>
+              <w:rPr>
+                <w:rFonts w:cs="Times New Roman"/>
+              </w:rPr>
+              <w:t>Xuan</w:t>
+            </w:r>
+            <w:proofErr w:type="spellEnd"/>
           </w:p>
         </w:tc>
         <w:tc>
@@ -484,8 +492,18 @@
           <w:sz w:val="28"/>
           <w:szCs w:val="28"/>
         </w:rPr>
-        <w:t>Submitted to: Dr. Zarina binti Che Embi</w:t>
-      </w:r>
+        <w:t xml:space="preserve">Submitted to: Dr. Zarina binti Che </w:t>
+      </w:r>
+      <w:proofErr w:type="spellStart"/>
+      <w:r>
+        <w:rPr>
+          <w:rFonts w:cs="Times New Roman"/>
+          <w:sz w:val="28"/>
+          <w:szCs w:val="28"/>
+        </w:rPr>
+        <w:t>Embi</w:t>
+      </w:r>
+      <w:proofErr w:type="spellEnd"/>
     </w:p>
     <w:p>
       <w:pPr>
@@ -1344,11 +1362,26 @@
       <w:bookmarkEnd w:id="0"/>
     </w:p>
     <w:p>
+      <w:pPr>
+        <w:spacing w:line="276" w:lineRule="auto"/>
+        <w:jc w:val="both"/>
+        <w:pPrChange w:id="1" w:author="Teoh Xuan Xuan" w:date="2025-05-25T21:30:00Z" w16du:dateUtc="2025-05-25T13:30:00Z">
+          <w:pPr/>
+        </w:pPrChange>
+      </w:pPr>
       <w:r>
         <w:t>The Kano Model, introduced by Professor Noriaki Kano in the 1980s, is a theory used to classify customer needs and expectations into three categories—dissatisfiers (must-be attributes), satisfiers (one-dimensional attributes), and delighters (attractive attributes). Unlike traditional linear models of customer satisfaction, the Kano Model recognizes that not all features impact satisfaction equally.</w:t>
       </w:r>
     </w:p>
-    <w:p/>
+    <w:p>
+      <w:pPr>
+        <w:spacing w:line="276" w:lineRule="auto"/>
+        <w:jc w:val="both"/>
+        <w:pPrChange w:id="2" w:author="Teoh Xuan Xuan" w:date="2025-05-25T21:30:00Z" w16du:dateUtc="2025-05-25T13:30:00Z">
+          <w:pPr/>
+        </w:pPrChange>
+      </w:pPr>
+    </w:p>
     <w:p>
       <w:pPr>
         <w:pStyle w:val="ListParagraph"/>
@@ -1356,6 +1389,17 @@
           <w:ilvl w:val="0"/>
           <w:numId w:val="2"/>
         </w:numPr>
+        <w:spacing w:line="276" w:lineRule="auto"/>
+        <w:jc w:val="both"/>
+        <w:pPrChange w:id="3" w:author="Teoh Xuan Xuan" w:date="2025-05-25T21:30:00Z" w16du:dateUtc="2025-05-25T13:30:00Z">
+          <w:pPr>
+            <w:pStyle w:val="ListParagraph"/>
+            <w:numPr>
+              <w:numId w:val="2"/>
+            </w:numPr>
+            <w:ind w:hanging="360"/>
+          </w:pPr>
+        </w:pPrChange>
       </w:pPr>
       <w:r>
         <w:rPr>
@@ -1375,6 +1419,17 @@
           <w:ilvl w:val="0"/>
           <w:numId w:val="2"/>
         </w:numPr>
+        <w:spacing w:line="276" w:lineRule="auto"/>
+        <w:jc w:val="both"/>
+        <w:pPrChange w:id="4" w:author="Teoh Xuan Xuan" w:date="2025-05-25T21:30:00Z" w16du:dateUtc="2025-05-25T13:30:00Z">
+          <w:pPr>
+            <w:pStyle w:val="ListParagraph"/>
+            <w:numPr>
+              <w:numId w:val="2"/>
+            </w:numPr>
+            <w:ind w:hanging="360"/>
+          </w:pPr>
+        </w:pPrChange>
       </w:pPr>
       <w:r>
         <w:rPr>
@@ -1384,7 +1439,15 @@
         <w:t>Satisfiers</w:t>
       </w:r>
       <w:r>
-        <w:t xml:space="preserve"> are directly proportional to satisfaction—the better they perform, the more satisfied users are.</w:t>
+        <w:t xml:space="preserve"> are directly proportional to satisfaction—the better they </w:t>
+      </w:r>
+      <w:proofErr w:type="gramStart"/>
+      <w:r>
+        <w:t>perform,</w:t>
+      </w:r>
+      <w:proofErr w:type="gramEnd"/>
+      <w:r>
+        <w:t xml:space="preserve"> the more satisfied users are.</w:t>
       </w:r>
     </w:p>
     <w:p>
@@ -1394,6 +1457,17 @@
           <w:ilvl w:val="0"/>
           <w:numId w:val="2"/>
         </w:numPr>
+        <w:spacing w:line="276" w:lineRule="auto"/>
+        <w:jc w:val="both"/>
+        <w:pPrChange w:id="5" w:author="Teoh Xuan Xuan" w:date="2025-05-25T21:30:00Z" w16du:dateUtc="2025-05-25T13:30:00Z">
+          <w:pPr>
+            <w:pStyle w:val="ListParagraph"/>
+            <w:numPr>
+              <w:numId w:val="2"/>
+            </w:numPr>
+            <w:ind w:hanging="360"/>
+          </w:pPr>
+        </w:pPrChange>
       </w:pPr>
       <w:r>
         <w:rPr>
@@ -1406,14 +1480,44 @@
         <w:t xml:space="preserve"> are unexpected features that pleasantly surprise users and significantly boost satisfaction, but their absence won’t cause dissatisfaction.</w:t>
       </w:r>
     </w:p>
-    <w:p/>
-    <w:p>
+    <w:p>
+      <w:pPr>
+        <w:spacing w:line="276" w:lineRule="auto"/>
+        <w:jc w:val="both"/>
+        <w:pPrChange w:id="6" w:author="Teoh Xuan Xuan" w:date="2025-05-25T21:30:00Z" w16du:dateUtc="2025-05-25T13:30:00Z">
+          <w:pPr/>
+        </w:pPrChange>
+      </w:pPr>
+    </w:p>
+    <w:p>
+      <w:pPr>
+        <w:spacing w:line="276" w:lineRule="auto"/>
+        <w:jc w:val="both"/>
+        <w:pPrChange w:id="7" w:author="Teoh Xuan Xuan" w:date="2025-05-25T21:30:00Z" w16du:dateUtc="2025-05-25T13:30:00Z">
+          <w:pPr/>
+        </w:pPrChange>
+      </w:pPr>
       <w:r>
         <w:t>The model uses a pair of functional and dysfunctional questions to determine how users react to the presence or absence of a given feature, and it helps teams prioritize features during the design phase—especially when resources are limited.</w:t>
       </w:r>
     </w:p>
-    <w:p/>
-    <w:p>
+    <w:p>
+      <w:pPr>
+        <w:spacing w:line="276" w:lineRule="auto"/>
+        <w:jc w:val="both"/>
+        <w:pPrChange w:id="8" w:author="Teoh Xuan Xuan" w:date="2025-05-25T21:30:00Z" w16du:dateUtc="2025-05-25T13:30:00Z">
+          <w:pPr/>
+        </w:pPrChange>
+      </w:pPr>
+    </w:p>
+    <w:p>
+      <w:pPr>
+        <w:spacing w:line="276" w:lineRule="auto"/>
+        <w:jc w:val="both"/>
+        <w:pPrChange w:id="9" w:author="Teoh Xuan Xuan" w:date="2025-05-25T21:30:00Z" w16du:dateUtc="2025-05-25T13:30:00Z">
+          <w:pPr/>
+        </w:pPrChange>
+      </w:pPr>
       <w:r>
         <w:t>For this project, the Kano Model is applied to understand user expectations across students, lecturers, parents, and administrators within the university ecosystem. This will guide us in refining and prioritizing system features based on user perception rather than assumption.</w:t>
       </w:r>
@@ -1444,7 +1548,7 @@
       <w:pPr>
         <w:pStyle w:val="Heading1"/>
       </w:pPr>
-      <w:bookmarkStart w:id="1" w:name="_Toc199026807"/>
+      <w:bookmarkStart w:id="10" w:name="_Toc199026807"/>
       <w:r>
         <w:lastRenderedPageBreak/>
         <w:t xml:space="preserve">2.0 </w:t>
@@ -1452,14 +1556,29 @@
       <w:r>
         <w:t>Justification for Using Kano Model</w:t>
       </w:r>
-      <w:bookmarkEnd w:id="1"/>
-    </w:p>
-    <w:p>
+      <w:bookmarkEnd w:id="10"/>
+    </w:p>
+    <w:p>
+      <w:pPr>
+        <w:spacing w:line="276" w:lineRule="auto"/>
+        <w:jc w:val="both"/>
+        <w:pPrChange w:id="11" w:author="Teoh Xuan Xuan" w:date="2025-05-25T21:30:00Z" w16du:dateUtc="2025-05-25T13:30:00Z">
+          <w:pPr/>
+        </w:pPrChange>
+      </w:pPr>
       <w:r>
         <w:t>We chose the Kano Model for the following reasons:</w:t>
       </w:r>
     </w:p>
-    <w:p/>
+    <w:p>
+      <w:pPr>
+        <w:spacing w:line="276" w:lineRule="auto"/>
+        <w:jc w:val="both"/>
+        <w:pPrChange w:id="12" w:author="Teoh Xuan Xuan" w:date="2025-05-25T21:30:00Z" w16du:dateUtc="2025-05-25T13:30:00Z">
+          <w:pPr/>
+        </w:pPrChange>
+      </w:pPr>
+    </w:p>
     <w:p>
       <w:pPr>
         <w:pStyle w:val="ListParagraph"/>
@@ -1467,6 +1586,17 @@
           <w:ilvl w:val="0"/>
           <w:numId w:val="3"/>
         </w:numPr>
+        <w:spacing w:line="276" w:lineRule="auto"/>
+        <w:jc w:val="both"/>
+        <w:pPrChange w:id="13" w:author="Teoh Xuan Xuan" w:date="2025-05-25T21:30:00Z" w16du:dateUtc="2025-05-25T13:30:00Z">
+          <w:pPr>
+            <w:pStyle w:val="ListParagraph"/>
+            <w:numPr>
+              <w:numId w:val="3"/>
+            </w:numPr>
+            <w:ind w:hanging="360"/>
+          </w:pPr>
+        </w:pPrChange>
       </w:pPr>
       <w:r>
         <w:t>User-Centric Prioritization</w:t>
@@ -1475,12 +1605,27 @@
     <w:p>
       <w:pPr>
         <w:pStyle w:val="ListParagraph"/>
+        <w:spacing w:line="276" w:lineRule="auto"/>
+        <w:jc w:val="both"/>
+        <w:pPrChange w:id="14" w:author="Teoh Xuan Xuan" w:date="2025-05-25T21:30:00Z" w16du:dateUtc="2025-05-25T13:30:00Z">
+          <w:pPr>
+            <w:pStyle w:val="ListParagraph"/>
+          </w:pPr>
+        </w:pPrChange>
       </w:pPr>
       <w:r>
         <w:t>The model helps us understand not just what users say they want, but how those features actually impact their satisfaction. This is crucial for a university portal that serves multiple stakeholders with differing priorities.</w:t>
       </w:r>
     </w:p>
-    <w:p/>
+    <w:p>
+      <w:pPr>
+        <w:spacing w:line="276" w:lineRule="auto"/>
+        <w:jc w:val="both"/>
+        <w:pPrChange w:id="15" w:author="Teoh Xuan Xuan" w:date="2025-05-25T21:30:00Z" w16du:dateUtc="2025-05-25T13:30:00Z">
+          <w:pPr/>
+        </w:pPrChange>
+      </w:pPr>
+    </w:p>
     <w:p>
       <w:pPr>
         <w:pStyle w:val="ListParagraph"/>
@@ -1488,6 +1633,17 @@
           <w:ilvl w:val="0"/>
           <w:numId w:val="3"/>
         </w:numPr>
+        <w:spacing w:line="276" w:lineRule="auto"/>
+        <w:jc w:val="both"/>
+        <w:pPrChange w:id="16" w:author="Teoh Xuan Xuan" w:date="2025-05-25T21:30:00Z" w16du:dateUtc="2025-05-25T13:30:00Z">
+          <w:pPr>
+            <w:pStyle w:val="ListParagraph"/>
+            <w:numPr>
+              <w:numId w:val="3"/>
+            </w:numPr>
+            <w:ind w:hanging="360"/>
+          </w:pPr>
+        </w:pPrChange>
       </w:pPr>
       <w:r>
         <w:t>Distinction Between Expectations and Delights</w:t>
@@ -1496,12 +1652,27 @@
     <w:p>
       <w:pPr>
         <w:pStyle w:val="ListParagraph"/>
+        <w:spacing w:line="276" w:lineRule="auto"/>
+        <w:jc w:val="both"/>
+        <w:pPrChange w:id="17" w:author="Teoh Xuan Xuan" w:date="2025-05-25T21:30:00Z" w16du:dateUtc="2025-05-25T13:30:00Z">
+          <w:pPr>
+            <w:pStyle w:val="ListParagraph"/>
+          </w:pPr>
+        </w:pPrChange>
       </w:pPr>
       <w:r>
         <w:t>In student systems, some features (e.g., viewing grades) are mandatory, while others (e.g., SMS alerts or downloadable PDFs) are unexpected but highly appreciated. The Kano Model allows us to capture this nuance and avoid over-investing in features that add little perceived value.</w:t>
       </w:r>
     </w:p>
-    <w:p/>
+    <w:p>
+      <w:pPr>
+        <w:spacing w:line="276" w:lineRule="auto"/>
+        <w:jc w:val="both"/>
+        <w:pPrChange w:id="18" w:author="Teoh Xuan Xuan" w:date="2025-05-25T21:30:00Z" w16du:dateUtc="2025-05-25T13:30:00Z">
+          <w:pPr/>
+        </w:pPrChange>
+      </w:pPr>
+    </w:p>
     <w:p>
       <w:pPr>
         <w:pStyle w:val="ListParagraph"/>
@@ -1509,6 +1680,17 @@
           <w:ilvl w:val="0"/>
           <w:numId w:val="3"/>
         </w:numPr>
+        <w:spacing w:line="276" w:lineRule="auto"/>
+        <w:jc w:val="both"/>
+        <w:pPrChange w:id="19" w:author="Teoh Xuan Xuan" w:date="2025-05-25T21:30:00Z" w16du:dateUtc="2025-05-25T13:30:00Z">
+          <w:pPr>
+            <w:pStyle w:val="ListParagraph"/>
+            <w:numPr>
+              <w:numId w:val="3"/>
+            </w:numPr>
+            <w:ind w:hanging="360"/>
+          </w:pPr>
+        </w:pPrChange>
       </w:pPr>
       <w:r>
         <w:t>Suitable for Early Design Stages</w:t>
@@ -1517,12 +1699,27 @@
     <w:p>
       <w:pPr>
         <w:pStyle w:val="ListParagraph"/>
+        <w:spacing w:line="276" w:lineRule="auto"/>
+        <w:jc w:val="both"/>
+        <w:pPrChange w:id="20" w:author="Teoh Xuan Xuan" w:date="2025-05-25T21:30:00Z" w16du:dateUtc="2025-05-25T13:30:00Z">
+          <w:pPr>
+            <w:pStyle w:val="ListParagraph"/>
+          </w:pPr>
+        </w:pPrChange>
       </w:pPr>
       <w:r>
         <w:t>The Kano method is one of the few approaches that works effectively even before a system is built. This allows us to design with intention rather than trial-and-error.</w:t>
       </w:r>
     </w:p>
-    <w:p/>
+    <w:p>
+      <w:pPr>
+        <w:spacing w:line="276" w:lineRule="auto"/>
+        <w:jc w:val="both"/>
+        <w:pPrChange w:id="21" w:author="Teoh Xuan Xuan" w:date="2025-05-25T21:30:00Z" w16du:dateUtc="2025-05-25T13:30:00Z">
+          <w:pPr/>
+        </w:pPrChange>
+      </w:pPr>
+    </w:p>
     <w:p>
       <w:pPr>
         <w:pStyle w:val="ListParagraph"/>
@@ -1530,6 +1727,17 @@
           <w:ilvl w:val="0"/>
           <w:numId w:val="3"/>
         </w:numPr>
+        <w:spacing w:line="276" w:lineRule="auto"/>
+        <w:jc w:val="both"/>
+        <w:pPrChange w:id="22" w:author="Teoh Xuan Xuan" w:date="2025-05-25T21:30:00Z" w16du:dateUtc="2025-05-25T13:30:00Z">
+          <w:pPr>
+            <w:pStyle w:val="ListParagraph"/>
+            <w:numPr>
+              <w:numId w:val="3"/>
+            </w:numPr>
+            <w:ind w:hanging="360"/>
+          </w:pPr>
+        </w:pPrChange>
       </w:pPr>
       <w:r>
         <w:t>Supports Feature Trade-Off Decisions</w:t>
@@ -1538,12 +1746,27 @@
     <w:p>
       <w:pPr>
         <w:pStyle w:val="ListParagraph"/>
+        <w:spacing w:line="276" w:lineRule="auto"/>
+        <w:jc w:val="both"/>
+        <w:pPrChange w:id="23" w:author="Teoh Xuan Xuan" w:date="2025-05-25T21:30:00Z" w16du:dateUtc="2025-05-25T13:30:00Z">
+          <w:pPr>
+            <w:pStyle w:val="ListParagraph"/>
+          </w:pPr>
+        </w:pPrChange>
       </w:pPr>
       <w:r>
         <w:t>Our team is resource-constrained. The Kano classification helps us decide which features to prioritize (e.g., must-be and one-dimensional) and which to delay or leave out (e.g., delighters that are too costly or technically difficult).</w:t>
       </w:r>
     </w:p>
-    <w:p/>
+    <w:p>
+      <w:pPr>
+        <w:spacing w:line="276" w:lineRule="auto"/>
+        <w:jc w:val="both"/>
+        <w:pPrChange w:id="24" w:author="Teoh Xuan Xuan" w:date="2025-05-25T21:30:00Z" w16du:dateUtc="2025-05-25T13:30:00Z">
+          <w:pPr/>
+        </w:pPrChange>
+      </w:pPr>
+    </w:p>
     <w:p>
       <w:pPr>
         <w:pStyle w:val="ListParagraph"/>
@@ -1551,6 +1774,17 @@
           <w:ilvl w:val="0"/>
           <w:numId w:val="3"/>
         </w:numPr>
+        <w:spacing w:line="276" w:lineRule="auto"/>
+        <w:jc w:val="both"/>
+        <w:pPrChange w:id="25" w:author="Teoh Xuan Xuan" w:date="2025-05-25T21:30:00Z" w16du:dateUtc="2025-05-25T13:30:00Z">
+          <w:pPr>
+            <w:pStyle w:val="ListParagraph"/>
+            <w:numPr>
+              <w:numId w:val="3"/>
+            </w:numPr>
+            <w:ind w:hanging="360"/>
+          </w:pPr>
+        </w:pPrChange>
       </w:pPr>
       <w:r>
         <w:t>Flexible Across Stakeholders</w:t>
@@ -1559,12 +1793,27 @@
     <w:p>
       <w:pPr>
         <w:pStyle w:val="ListParagraph"/>
+        <w:spacing w:line="276" w:lineRule="auto"/>
+        <w:jc w:val="both"/>
+        <w:pPrChange w:id="26" w:author="Teoh Xuan Xuan" w:date="2025-05-25T21:30:00Z" w16du:dateUtc="2025-05-25T13:30:00Z">
+          <w:pPr>
+            <w:pStyle w:val="ListParagraph"/>
+          </w:pPr>
+        </w:pPrChange>
       </w:pPr>
       <w:r>
         <w:t>The model is effective for capturing input from all our user groups—students, parents, lecturers, and admins—despite their different roles and expectations.</w:t>
       </w:r>
     </w:p>
-    <w:p/>
+    <w:p>
+      <w:pPr>
+        <w:spacing w:line="276" w:lineRule="auto"/>
+        <w:jc w:val="both"/>
+        <w:pPrChange w:id="27" w:author="Teoh Xuan Xuan" w:date="2025-05-25T21:30:00Z" w16du:dateUtc="2025-05-25T13:30:00Z">
+          <w:pPr/>
+        </w:pPrChange>
+      </w:pPr>
+    </w:p>
     <w:p>
       <w:pPr>
         <w:pStyle w:val="ListParagraph"/>
@@ -1572,6 +1821,17 @@
           <w:ilvl w:val="0"/>
           <w:numId w:val="3"/>
         </w:numPr>
+        <w:spacing w:line="276" w:lineRule="auto"/>
+        <w:jc w:val="both"/>
+        <w:pPrChange w:id="28" w:author="Teoh Xuan Xuan" w:date="2025-05-25T21:30:00Z" w16du:dateUtc="2025-05-25T13:30:00Z">
+          <w:pPr>
+            <w:pStyle w:val="ListParagraph"/>
+            <w:numPr>
+              <w:numId w:val="3"/>
+            </w:numPr>
+            <w:ind w:hanging="360"/>
+          </w:pPr>
+        </w:pPrChange>
       </w:pPr>
       <w:r>
         <w:t>Simplicity and Reliability</w:t>
@@ -1580,13 +1840,35 @@
     <w:p>
       <w:pPr>
         <w:pStyle w:val="ListParagraph"/>
+        <w:spacing w:line="276" w:lineRule="auto"/>
+        <w:jc w:val="both"/>
+        <w:pPrChange w:id="29" w:author="Teoh Xuan Xuan" w:date="2025-05-25T21:30:00Z" w16du:dateUtc="2025-05-25T13:30:00Z">
+          <w:pPr>
+            <w:pStyle w:val="ListParagraph"/>
+          </w:pPr>
+        </w:pPrChange>
       </w:pPr>
       <w:r>
         <w:t>The traditional Kano questionnaire is relatively simple to explain and execute, especially compared to more complex models like PRCA or importance grids, which require advanced statistical analysis or subjective interpretations.</w:t>
       </w:r>
     </w:p>
-    <w:p/>
-    <w:p>
+    <w:p>
+      <w:pPr>
+        <w:spacing w:line="276" w:lineRule="auto"/>
+        <w:jc w:val="both"/>
+        <w:pPrChange w:id="30" w:author="Teoh Xuan Xuan" w:date="2025-05-25T21:30:00Z" w16du:dateUtc="2025-05-25T13:30:00Z">
+          <w:pPr/>
+        </w:pPrChange>
+      </w:pPr>
+    </w:p>
+    <w:p>
+      <w:pPr>
+        <w:spacing w:line="276" w:lineRule="auto"/>
+        <w:jc w:val="both"/>
+        <w:pPrChange w:id="31" w:author="Teoh Xuan Xuan" w:date="2025-05-25T21:30:00Z" w16du:dateUtc="2025-05-25T13:30:00Z">
+          <w:pPr/>
+        </w:pPrChange>
+      </w:pPr>
       <w:r>
         <w:t>By applying the Kano model during our elicitation phase, we aim to build a system that not only meets user requirements but also exceeds expectations in areas where it matters most.</w:t>
       </w:r>
@@ -1614,7 +1896,7 @@
       <w:pPr>
         <w:pStyle w:val="Heading1"/>
       </w:pPr>
-      <w:bookmarkStart w:id="2" w:name="_Toc199026808"/>
+      <w:bookmarkStart w:id="32" w:name="_Toc199026808"/>
       <w:r>
         <w:lastRenderedPageBreak/>
         <w:t xml:space="preserve">3.0 </w:t>
@@ -1622,7 +1904,7 @@
       <w:r>
         <w:t>Stakeholder Categories and Roles</w:t>
       </w:r>
-      <w:bookmarkEnd w:id="2"/>
+      <w:bookmarkEnd w:id="32"/>
     </w:p>
     <w:p>
       <w:pPr>
@@ -1862,7 +2144,7 @@
       <w:pPr>
         <w:pStyle w:val="Heading1"/>
       </w:pPr>
-      <w:bookmarkStart w:id="3" w:name="_Toc199026809"/>
+      <w:bookmarkStart w:id="33" w:name="_Toc199026809"/>
       <w:r>
         <w:lastRenderedPageBreak/>
         <w:t xml:space="preserve">4.0 </w:t>
@@ -1870,26 +2152,33 @@
       <w:r>
         <w:t>Elicitation Techniques</w:t>
       </w:r>
-      <w:bookmarkEnd w:id="3"/>
+      <w:bookmarkEnd w:id="33"/>
     </w:p>
     <w:p>
       <w:pPr>
         <w:pStyle w:val="Heading2"/>
       </w:pPr>
-      <w:bookmarkStart w:id="4" w:name="_Toc199026810"/>
+      <w:bookmarkStart w:id="34" w:name="_Toc199026810"/>
       <w:r>
         <w:t xml:space="preserve">4.1 </w:t>
       </w:r>
       <w:r>
         <w:t>Description of Techniques</w:t>
       </w:r>
-      <w:bookmarkEnd w:id="4"/>
-    </w:p>
-    <w:p>
+      <w:bookmarkEnd w:id="34"/>
+    </w:p>
+    <w:p>
+      <w:pPr>
+        <w:spacing w:line="276" w:lineRule="auto"/>
+        <w:jc w:val="both"/>
+        <w:pPrChange w:id="35" w:author="Teoh Xuan Xuan" w:date="2025-05-25T21:30:00Z" w16du:dateUtc="2025-05-25T13:30:00Z">
+          <w:pPr/>
+        </w:pPrChange>
+      </w:pPr>
       <w:r>
         <w:t>To gather comprehensive requirements for the University Communication and Services Portal, our team plans to use a combination of elicitation techniques. These were selected to ensure effective coverage across all stakeholder groups: students, parents, lecturers, and administrators.</w:t>
       </w:r>
-      <w:bookmarkStart w:id="5" w:name="_Toc199026811"/>
+      <w:bookmarkStart w:id="36" w:name="_Toc199026811"/>
     </w:p>
     <w:p>
       <w:pPr>
@@ -1902,7 +2191,7 @@
         <w:t>Brainstorming Sessions</w:t>
       </w:r>
     </w:p>
-    <w:bookmarkEnd w:id="5"/>
+    <w:bookmarkEnd w:id="36"/>
     <w:p>
       <w:pPr>
         <w:pStyle w:val="ListParagraph"/>
@@ -1910,6 +2199,17 @@
           <w:ilvl w:val="0"/>
           <w:numId w:val="3"/>
         </w:numPr>
+        <w:spacing w:line="276" w:lineRule="auto"/>
+        <w:jc w:val="both"/>
+        <w:pPrChange w:id="37" w:author="Teoh Xuan Xuan" w:date="2025-05-25T21:31:00Z" w16du:dateUtc="2025-05-25T13:31:00Z">
+          <w:pPr>
+            <w:pStyle w:val="ListParagraph"/>
+            <w:numPr>
+              <w:numId w:val="3"/>
+            </w:numPr>
+            <w:ind w:hanging="360"/>
+          </w:pPr>
+        </w:pPrChange>
       </w:pPr>
       <w:r>
         <w:t>Internal brainstorming sessions will be conducted within the team to interpret initial findings, generate innovative ideas, and collaboratively define high-priority features.</w:t>
@@ -1922,6 +2222,17 @@
           <w:ilvl w:val="0"/>
           <w:numId w:val="3"/>
         </w:numPr>
+        <w:spacing w:line="276" w:lineRule="auto"/>
+        <w:jc w:val="both"/>
+        <w:pPrChange w:id="38" w:author="Teoh Xuan Xuan" w:date="2025-05-25T21:31:00Z" w16du:dateUtc="2025-05-25T13:31:00Z">
+          <w:pPr>
+            <w:pStyle w:val="ListParagraph"/>
+            <w:numPr>
+              <w:numId w:val="3"/>
+            </w:numPr>
+            <w:ind w:hanging="360"/>
+          </w:pPr>
+        </w:pPrChange>
       </w:pPr>
       <w:r>
         <w:t>These discussions will support decision-making regarding functional priorities and usability enhancements.</w:t>
@@ -1934,6 +2245,17 @@
           <w:ilvl w:val="0"/>
           <w:numId w:val="3"/>
         </w:numPr>
+        <w:spacing w:line="276" w:lineRule="auto"/>
+        <w:jc w:val="both"/>
+        <w:pPrChange w:id="39" w:author="Teoh Xuan Xuan" w:date="2025-05-25T21:31:00Z" w16du:dateUtc="2025-05-25T13:31:00Z">
+          <w:pPr>
+            <w:pStyle w:val="ListParagraph"/>
+            <w:numPr>
+              <w:numId w:val="3"/>
+            </w:numPr>
+            <w:ind w:hanging="360"/>
+          </w:pPr>
+        </w:pPrChange>
       </w:pPr>
       <w:r>
         <w:t>This will help consolidate scattered feedback into actionable design requirements.</w:t>
@@ -1962,6 +2284,17 @@
           <w:ilvl w:val="0"/>
           <w:numId w:val="4"/>
         </w:numPr>
+        <w:spacing w:line="276" w:lineRule="auto"/>
+        <w:jc w:val="both"/>
+        <w:pPrChange w:id="40" w:author="Teoh Xuan Xuan" w:date="2025-05-25T21:31:00Z" w16du:dateUtc="2025-05-25T13:31:00Z">
+          <w:pPr>
+            <w:pStyle w:val="ListParagraph"/>
+            <w:numPr>
+              <w:numId w:val="4"/>
+            </w:numPr>
+            <w:ind w:hanging="360"/>
+          </w:pPr>
+        </w:pPrChange>
       </w:pPr>
       <w:r>
         <w:t>We will design structured Google Forms using Likert-scale items (e.g., Strongly Agree to Strongly Disagree) to measure user satisfaction and expectations for specific features.</w:t>
@@ -1974,6 +2307,17 @@
           <w:ilvl w:val="0"/>
           <w:numId w:val="4"/>
         </w:numPr>
+        <w:spacing w:line="276" w:lineRule="auto"/>
+        <w:jc w:val="both"/>
+        <w:pPrChange w:id="41" w:author="Teoh Xuan Xuan" w:date="2025-05-25T21:31:00Z" w16du:dateUtc="2025-05-25T13:31:00Z">
+          <w:pPr>
+            <w:pStyle w:val="ListParagraph"/>
+            <w:numPr>
+              <w:numId w:val="4"/>
+            </w:numPr>
+            <w:ind w:hanging="360"/>
+          </w:pPr>
+        </w:pPrChange>
       </w:pPr>
       <w:r>
         <w:t>Kano-style questions such as “How would you feel if this feature were present/absent?” will be included to categorize responses into dissatisfiers, satisfiers, and delighters.</w:t>
@@ -1986,6 +2330,17 @@
           <w:ilvl w:val="0"/>
           <w:numId w:val="4"/>
         </w:numPr>
+        <w:spacing w:line="276" w:lineRule="auto"/>
+        <w:jc w:val="both"/>
+        <w:pPrChange w:id="42" w:author="Teoh Xuan Xuan" w:date="2025-05-25T21:31:00Z" w16du:dateUtc="2025-05-25T13:31:00Z">
+          <w:pPr>
+            <w:pStyle w:val="ListParagraph"/>
+            <w:numPr>
+              <w:numId w:val="4"/>
+            </w:numPr>
+            <w:ind w:hanging="360"/>
+          </w:pPr>
+        </w:pPrChange>
       </w:pPr>
       <w:r>
         <w:t>This technique is expected to efficiently gather broad, quantifiable feedback from the student population.</w:t>
@@ -2025,6 +2380,17 @@
           <w:ilvl w:val="0"/>
           <w:numId w:val="5"/>
         </w:numPr>
+        <w:spacing w:line="276" w:lineRule="auto"/>
+        <w:jc w:val="both"/>
+        <w:pPrChange w:id="43" w:author="Teoh Xuan Xuan" w:date="2025-05-25T21:31:00Z" w16du:dateUtc="2025-05-25T13:31:00Z">
+          <w:pPr>
+            <w:pStyle w:val="ListParagraph"/>
+            <w:numPr>
+              <w:numId w:val="5"/>
+            </w:numPr>
+            <w:ind w:hanging="360"/>
+          </w:pPr>
+        </w:pPrChange>
       </w:pPr>
       <w:r>
         <w:t>We plan to conduct focused interviews with key stakeholders including university administrators, IT personnel, lecturers, and selected students and parents.</w:t>
@@ -2037,6 +2403,17 @@
           <w:ilvl w:val="0"/>
           <w:numId w:val="5"/>
         </w:numPr>
+        <w:spacing w:line="276" w:lineRule="auto"/>
+        <w:jc w:val="both"/>
+        <w:pPrChange w:id="44" w:author="Teoh Xuan Xuan" w:date="2025-05-25T21:31:00Z" w16du:dateUtc="2025-05-25T13:31:00Z">
+          <w:pPr>
+            <w:pStyle w:val="ListParagraph"/>
+            <w:numPr>
+              <w:numId w:val="5"/>
+            </w:numPr>
+            <w:ind w:hanging="360"/>
+          </w:pPr>
+        </w:pPrChange>
       </w:pPr>
       <w:r>
         <w:t>The objective is to clarify role-specific needs, identify usability issues, understand technical limitations, and gather feature suggestions.</w:t>
@@ -2049,6 +2426,17 @@
           <w:ilvl w:val="0"/>
           <w:numId w:val="5"/>
         </w:numPr>
+        <w:spacing w:line="276" w:lineRule="auto"/>
+        <w:jc w:val="both"/>
+        <w:pPrChange w:id="45" w:author="Teoh Xuan Xuan" w:date="2025-05-25T21:31:00Z" w16du:dateUtc="2025-05-25T13:31:00Z">
+          <w:pPr>
+            <w:pStyle w:val="ListParagraph"/>
+            <w:numPr>
+              <w:numId w:val="5"/>
+            </w:numPr>
+            <w:ind w:hanging="360"/>
+          </w:pPr>
+        </w:pPrChange>
       </w:pPr>
       <w:r>
         <w:t>These sessions are expected to reveal deeper insights not easily captured through surveys.</w:t>
@@ -2079,9 +2467,28 @@
           <w:ilvl w:val="0"/>
           <w:numId w:val="6"/>
         </w:numPr>
-      </w:pPr>
-      <w:r>
-        <w:t>We will develop low-fidelity mockups (using tools such as Figma) for core pages like the dashboard, grade report view, billing, attendance, and announcements.</w:t>
+        <w:spacing w:line="276" w:lineRule="auto"/>
+        <w:jc w:val="both"/>
+        <w:pPrChange w:id="46" w:author="Teoh Xuan Xuan" w:date="2025-05-25T21:31:00Z" w16du:dateUtc="2025-05-25T13:31:00Z">
+          <w:pPr>
+            <w:pStyle w:val="ListParagraph"/>
+            <w:numPr>
+              <w:numId w:val="6"/>
+            </w:numPr>
+            <w:ind w:hanging="360"/>
+          </w:pPr>
+        </w:pPrChange>
+      </w:pPr>
+      <w:r>
+        <w:t xml:space="preserve">We will develop low-fidelity </w:t>
+      </w:r>
+      <w:proofErr w:type="spellStart"/>
+      <w:r>
+        <w:t>mockups</w:t>
+      </w:r>
+      <w:proofErr w:type="spellEnd"/>
+      <w:r>
+        <w:t xml:space="preserve"> (using tools such as Figma) for core pages like the dashboard, grade report view, billing, attendance, and announcements.</w:t>
       </w:r>
     </w:p>
     <w:p>
@@ -2091,6 +2498,17 @@
           <w:ilvl w:val="0"/>
           <w:numId w:val="6"/>
         </w:numPr>
+        <w:spacing w:line="276" w:lineRule="auto"/>
+        <w:jc w:val="both"/>
+        <w:pPrChange w:id="47" w:author="Teoh Xuan Xuan" w:date="2025-05-25T21:31:00Z" w16du:dateUtc="2025-05-25T13:31:00Z">
+          <w:pPr>
+            <w:pStyle w:val="ListParagraph"/>
+            <w:numPr>
+              <w:numId w:val="6"/>
+            </w:numPr>
+            <w:ind w:hanging="360"/>
+          </w:pPr>
+        </w:pPrChange>
       </w:pPr>
       <w:r>
         <w:t>These prototypes will be reviewed by a sample group of users to validate navigation flow and interface layout.</w:t>
@@ -2103,9 +2521,19 @@
           <w:ilvl w:val="0"/>
           <w:numId w:val="6"/>
         </w:numPr>
-      </w:pPr>
-      <w:r>
-        <w:lastRenderedPageBreak/>
+        <w:spacing w:line="276" w:lineRule="auto"/>
+        <w:jc w:val="both"/>
+        <w:pPrChange w:id="48" w:author="Teoh Xuan Xuan" w:date="2025-05-25T21:31:00Z" w16du:dateUtc="2025-05-25T13:31:00Z">
+          <w:pPr>
+            <w:pStyle w:val="ListParagraph"/>
+            <w:numPr>
+              <w:numId w:val="6"/>
+            </w:numPr>
+            <w:ind w:hanging="360"/>
+          </w:pPr>
+        </w:pPrChange>
+      </w:pPr>
+      <w:r>
         <w:t>Feedback obtained will be used to refine system requirements and align user expectations with system capabilities.</w:t>
       </w:r>
     </w:p>
@@ -2122,6 +2550,7 @@
           <w:b/>
           <w:bCs/>
         </w:rPr>
+        <w:lastRenderedPageBreak/>
         <w:t>4.</w:t>
       </w:r>
       <w:r>
@@ -2147,6 +2576,17 @@
           <w:ilvl w:val="0"/>
           <w:numId w:val="7"/>
         </w:numPr>
+        <w:spacing w:line="276" w:lineRule="auto"/>
+        <w:jc w:val="both"/>
+        <w:pPrChange w:id="49" w:author="Teoh Xuan Xuan" w:date="2025-05-25T21:31:00Z" w16du:dateUtc="2025-05-25T13:31:00Z">
+          <w:pPr>
+            <w:pStyle w:val="ListParagraph"/>
+            <w:numPr>
+              <w:numId w:val="7"/>
+            </w:numPr>
+            <w:ind w:hanging="360"/>
+          </w:pPr>
+        </w:pPrChange>
       </w:pPr>
       <w:r>
         <w:t>PBR will be applied during requirement review stages, where draft requirements and scenarios will be evaluated from different stakeholder perspectives.</w:t>
@@ -2159,6 +2599,17 @@
           <w:ilvl w:val="0"/>
           <w:numId w:val="7"/>
         </w:numPr>
+        <w:spacing w:line="276" w:lineRule="auto"/>
+        <w:jc w:val="both"/>
+        <w:pPrChange w:id="50" w:author="Teoh Xuan Xuan" w:date="2025-05-25T21:31:00Z" w16du:dateUtc="2025-05-25T13:31:00Z">
+          <w:pPr>
+            <w:pStyle w:val="ListParagraph"/>
+            <w:numPr>
+              <w:numId w:val="7"/>
+            </w:numPr>
+            <w:ind w:hanging="360"/>
+          </w:pPr>
+        </w:pPrChange>
       </w:pPr>
       <w:r>
         <w:t>This is intended to uncover ambiguities, inconsistencies, and overlooked needs from each user role (e.g., student, parent, lecturer, admin).</w:t>
@@ -2171,6 +2622,17 @@
           <w:ilvl w:val="0"/>
           <w:numId w:val="7"/>
         </w:numPr>
+        <w:spacing w:line="276" w:lineRule="auto"/>
+        <w:jc w:val="both"/>
+        <w:pPrChange w:id="51" w:author="Teoh Xuan Xuan" w:date="2025-05-25T21:31:00Z" w16du:dateUtc="2025-05-25T13:31:00Z">
+          <w:pPr>
+            <w:pStyle w:val="ListParagraph"/>
+            <w:numPr>
+              <w:numId w:val="7"/>
+            </w:numPr>
+            <w:ind w:hanging="360"/>
+          </w:pPr>
+        </w:pPrChange>
       </w:pPr>
       <w:r>
         <w:t>This technique will support validation of completeness and clarity of the documented requirements.</w:t>
@@ -2183,7 +2645,7 @@
       <w:pPr>
         <w:pStyle w:val="Heading1"/>
       </w:pPr>
-      <w:bookmarkStart w:id="6" w:name="_Toc199026812"/>
+      <w:bookmarkStart w:id="52" w:name="_Toc199026812"/>
       <w:r>
         <w:lastRenderedPageBreak/>
         <w:t xml:space="preserve">5.0 </w:t>
@@ -2191,7 +2653,7 @@
       <w:r>
         <w:t>Elicitation Plan</w:t>
       </w:r>
-      <w:bookmarkEnd w:id="6"/>
+      <w:bookmarkEnd w:id="52"/>
     </w:p>
     <w:p>
       <w:pPr>
@@ -2538,7 +3000,15 @@
           </w:tcPr>
           <w:p>
             <w:r>
-              <w:t>Low-fidelity mockups in Figma, user walkthroughs + comments</w:t>
+              <w:t xml:space="preserve">Low-fidelity </w:t>
+            </w:r>
+            <w:proofErr w:type="spellStart"/>
+            <w:r>
+              <w:t>mockups</w:t>
+            </w:r>
+            <w:proofErr w:type="spellEnd"/>
+            <w:r>
+              <w:t xml:space="preserve"> in Figma, user walkthroughs + comments</w:t>
             </w:r>
           </w:p>
         </w:tc>
@@ -2621,7 +3091,7 @@
       <w:pPr>
         <w:pStyle w:val="Heading1"/>
       </w:pPr>
-      <w:bookmarkStart w:id="7" w:name="_Toc199026813"/>
+      <w:bookmarkStart w:id="53" w:name="_Toc199026813"/>
       <w:r>
         <w:lastRenderedPageBreak/>
         <w:t xml:space="preserve">6.0 </w:t>
@@ -2629,9 +3099,16 @@
       <w:r>
         <w:t>Requirement Classifications</w:t>
       </w:r>
-      <w:bookmarkEnd w:id="7"/>
-    </w:p>
-    <w:p>
+      <w:bookmarkEnd w:id="53"/>
+    </w:p>
+    <w:p>
+      <w:pPr>
+        <w:spacing w:line="276" w:lineRule="auto"/>
+        <w:jc w:val="both"/>
+        <w:pPrChange w:id="54" w:author="Teoh Xuan Xuan" w:date="2025-05-25T21:31:00Z" w16du:dateUtc="2025-05-25T13:31:00Z">
+          <w:pPr/>
+        </w:pPrChange>
+      </w:pPr>
       <w:r>
         <w:t>To gather comprehensive requirements for the University Communication and Services Portal, our team plans to use a combination of elicitation techniques. These were selected to ensure effective coverage across all stakeholder groups: students, parents, lecturers, and administrators.</w:t>
       </w:r>
@@ -3981,7 +4458,7 @@
       <w:pPr>
         <w:pStyle w:val="Heading1"/>
       </w:pPr>
-      <w:bookmarkStart w:id="8" w:name="_Toc199026814"/>
+      <w:bookmarkStart w:id="55" w:name="_Toc199026814"/>
       <w:r>
         <w:lastRenderedPageBreak/>
         <w:t xml:space="preserve">7.0 </w:t>
@@ -3989,37 +4466,103 @@
       <w:r>
         <w:t>Summary</w:t>
       </w:r>
-      <w:bookmarkEnd w:id="8"/>
-    </w:p>
-    <w:p>
+      <w:bookmarkEnd w:id="55"/>
+    </w:p>
+    <w:p>
+      <w:pPr>
+        <w:spacing w:line="276" w:lineRule="auto"/>
+        <w:jc w:val="both"/>
+        <w:pPrChange w:id="56" w:author="Teoh Xuan Xuan" w:date="2025-05-25T21:31:00Z" w16du:dateUtc="2025-05-25T13:31:00Z">
+          <w:pPr/>
+        </w:pPrChange>
+      </w:pPr>
       <w:r>
         <w:t>This document outlines the application of the Kano Model to guide requirement elicitation for the University Communication and Services Portal. By categorizing features into dissatisfiers, satisfiers, and delighters, the project team aims to prioritize functionalities that significantly affect user satisfaction while ensuring essential services are not overlooked.</w:t>
       </w:r>
     </w:p>
-    <w:p/>
-    <w:p>
-      <w:r>
-        <w:t>The system targets four main stakeholder groups—students, lecturers, parents, and adminis—each with unique needs and expectations. Through techniques such as brainstorming, structured interviews, questionnaires, prototyping, and Perspective-Based Reading (PBR), the team ensures diverse and comprehensive input is gathered.</w:t>
-      </w:r>
-    </w:p>
-    <w:p/>
-    <w:p>
+    <w:p>
+      <w:pPr>
+        <w:spacing w:line="276" w:lineRule="auto"/>
+        <w:jc w:val="both"/>
+        <w:pPrChange w:id="57" w:author="Teoh Xuan Xuan" w:date="2025-05-25T21:31:00Z" w16du:dateUtc="2025-05-25T13:31:00Z">
+          <w:pPr/>
+        </w:pPrChange>
+      </w:pPr>
+    </w:p>
+    <w:p>
+      <w:pPr>
+        <w:spacing w:line="276" w:lineRule="auto"/>
+        <w:jc w:val="both"/>
+        <w:pPrChange w:id="58" w:author="Teoh Xuan Xuan" w:date="2025-05-25T21:31:00Z" w16du:dateUtc="2025-05-25T13:31:00Z">
+          <w:pPr/>
+        </w:pPrChange>
+      </w:pPr>
+      <w:r>
+        <w:t xml:space="preserve">The system targets four main stakeholder groups—students, lecturers, parents, and </w:t>
+      </w:r>
+      <w:proofErr w:type="spellStart"/>
+      <w:r>
+        <w:t>adminis</w:t>
+      </w:r>
+      <w:proofErr w:type="spellEnd"/>
+      <w:r>
+        <w:t>—each with unique needs and expectations. Through techniques such as brainstorming, structured interviews, questionnaires, prototyping, and Perspective-Based Reading (PBR), the team ensures diverse and comprehensive input is gathered.</w:t>
+      </w:r>
+    </w:p>
+    <w:p>
+      <w:pPr>
+        <w:spacing w:line="276" w:lineRule="auto"/>
+        <w:jc w:val="both"/>
+        <w:pPrChange w:id="59" w:author="Teoh Xuan Xuan" w:date="2025-05-25T21:31:00Z" w16du:dateUtc="2025-05-25T13:31:00Z">
+          <w:pPr/>
+        </w:pPrChange>
+      </w:pPr>
+    </w:p>
+    <w:p>
+      <w:pPr>
+        <w:spacing w:line="276" w:lineRule="auto"/>
+        <w:jc w:val="both"/>
+        <w:pPrChange w:id="60" w:author="Teoh Xuan Xuan" w:date="2025-05-25T21:31:00Z" w16du:dateUtc="2025-05-25T13:31:00Z">
+          <w:pPr/>
+        </w:pPrChange>
+      </w:pPr>
       <w:r>
         <w:t>The elicitation plan clearly maps each technique to its purpose, tools, and target stakeholder groups, providing a roadmap for structured requirement gathering. Using the Kano Model to classify requirements further supports decision-making, especially in balancing feature desirability with resource constraints.</w:t>
       </w:r>
     </w:p>
-    <w:p/>
-    <w:p>
-      <w:pPr>
+    <w:p>
+      <w:pPr>
+        <w:spacing w:line="276" w:lineRule="auto"/>
+        <w:jc w:val="both"/>
+        <w:pPrChange w:id="61" w:author="Teoh Xuan Xuan" w:date="2025-05-25T21:31:00Z" w16du:dateUtc="2025-05-25T13:31:00Z">
+          <w:pPr/>
+        </w:pPrChange>
+      </w:pPr>
+    </w:p>
+    <w:p>
+      <w:pPr>
+        <w:spacing w:line="276" w:lineRule="auto"/>
+        <w:jc w:val="both"/>
         <w:rPr>
           <w:rFonts w:eastAsiaTheme="majorEastAsia" w:cstheme="majorBidi"/>
           <w:b/>
           <w:sz w:val="32"/>
           <w:szCs w:val="40"/>
         </w:rPr>
-      </w:pPr>
-      <w:r>
-        <w:t>In conclusion, this approach fosters a user-centered design process that not only meets but also aims to exceed stakeholder expectations—laying the groundwork for a system that is functional, efficient, and well-aligned with actual user needs.</w:t>
+        <w:pPrChange w:id="62" w:author="Teoh Xuan Xuan" w:date="2025-05-25T21:31:00Z" w16du:dateUtc="2025-05-25T13:31:00Z">
+          <w:pPr/>
+        </w:pPrChange>
+      </w:pPr>
+      <w:r>
+        <w:t>In conclusion, this approach fosters a user-</w:t>
+      </w:r>
+      <w:proofErr w:type="spellStart"/>
+      <w:r>
+        <w:t>centered</w:t>
+      </w:r>
+      <w:proofErr w:type="spellEnd"/>
+      <w:r>
+        <w:t xml:space="preserve"> design process that not only meets but also aims to exceed stakeholder expectations—laying the groundwork for a system that is functional, efficient, and well-aligned with actual user needs.</w:t>
       </w:r>
       <w:r>
         <w:br w:type="page"/>
@@ -4029,12 +4572,12 @@
       <w:pPr>
         <w:pStyle w:val="Heading1"/>
       </w:pPr>
-      <w:bookmarkStart w:id="9" w:name="_Toc199026815"/>
+      <w:bookmarkStart w:id="63" w:name="_Toc199026815"/>
       <w:r>
         <w:lastRenderedPageBreak/>
         <w:t>Change Log Table</w:t>
       </w:r>
-      <w:bookmarkEnd w:id="9"/>
+      <w:bookmarkEnd w:id="63"/>
     </w:p>
     <w:tbl>
       <w:tblPr>
@@ -4152,8 +4695,13 @@
               <w:jc w:val="center"/>
             </w:pPr>
             <w:r>
-              <w:t>Teoh Xuan Xuan</w:t>
-            </w:r>
+              <w:t xml:space="preserve">Teoh Xuan </w:t>
+            </w:r>
+            <w:proofErr w:type="spellStart"/>
+            <w:r>
+              <w:t>Xuan</w:t>
+            </w:r>
+            <w:proofErr w:type="spellEnd"/>
           </w:p>
         </w:tc>
         <w:tc>
@@ -4213,8 +4761,13 @@
               <w:jc w:val="center"/>
             </w:pPr>
             <w:r>
-              <w:t>Teoh Xuan Xuan</w:t>
-            </w:r>
+              <w:t xml:space="preserve">Teoh Xuan </w:t>
+            </w:r>
+            <w:proofErr w:type="spellStart"/>
+            <w:r>
+              <w:t>Xuan</w:t>
+            </w:r>
+            <w:proofErr w:type="spellEnd"/>
           </w:p>
         </w:tc>
         <w:tc>
@@ -5121,6 +5674,14 @@
     <w:abstractNumId w:val="5"/>
   </w:num>
 </w:numbering>
+</file>
+
+<file path=word/people.xml><?xml version="1.0" encoding="utf-8"?>
+<w15:people xmlns:wpc="http://schemas.microsoft.com/office/word/2010/wordprocessingCanvas" xmlns:cx="http://schemas.microsoft.com/office/drawing/2014/chartex" xmlns:cx1="http://schemas.microsoft.com/office/drawing/2015/9/8/chartex" xmlns:cx2="http://schemas.microsoft.com/office/drawing/2015/10/21/chartex" xmlns:cx3="http://schemas.microsoft.com/office/drawing/2016/5/9/chartex" xmlns:cx4="http://schemas.microsoft.com/office/drawing/2016/5/10/chartex" xmlns:cx5="http://schemas.microsoft.com/office/drawing/2016/5/11/chartex" xmlns:cx6="http://schemas.microsoft.com/office/drawing/2016/5/12/chartex" xmlns:cx7="http://schemas.microsoft.com/office/drawing/2016/5/13/chartex" xmlns:cx8="http://schemas.microsoft.com/office/drawing/2016/5/14/chartex" xmlns:mc="http://schemas.openxmlformats.org/markup-compatibility/2006" xmlns:aink="http://schemas.microsoft.com/office/drawing/2016/ink" xmlns:am3d="http://schemas.microsoft.com/office/drawing/2017/model3d" xmlns:o="urn:schemas-microsoft-com:office:office" xmlns:oel="http://schemas.microsoft.com/office/2019/extlst" xmlns:r="http://schemas.openxmlformats.org/officeDocument/2006/relationships" xmlns:m="http://schemas.openxmlformats.org/officeDocument/2006/math" xmlns:v="urn:schemas-microsoft-com:vml" xmlns:wp14="http://schemas.microsoft.com/office/word/2010/wordprocessingDrawing" xmlns:wp="http://schemas.openxmlformats.org/drawingml/2006/wordprocessingDrawing" xmlns:w10="urn:schemas-microsoft-com:office:word" xmlns:w="http://schemas.openxmlformats.org/wordprocessingml/2006/main" xmlns:w14="http://schemas.microsoft.com/office/word/2010/wordml" xmlns:w15="http://schemas.microsoft.com/office/word/2012/wordml" xmlns:w16cex="http://schemas.microsoft.com/office/word/2018/wordml/cex" xmlns:w16cid="http://schemas.microsoft.com/office/word/2016/wordml/cid" xmlns:w16="http://schemas.microsoft.com/office/word/2018/wordml" xmlns:w16du="http://schemas.microsoft.com/office/word/2023/wordml/word16du" xmlns:w16sdtdh="http://schemas.microsoft.com/office/word/2020/wordml/sdtdatahash" xmlns:w16sdtfl="http://schemas.microsoft.com/office/word/2024/wordml/sdtformatlock" xmlns:w16se="http://schemas.microsoft.com/office/word/2015/wordml/symex" xmlns:wpg="http://schemas.microsoft.com/office/word/2010/wordprocessingGroup" xmlns:wpi="http://schemas.microsoft.com/office/word/2010/wordprocessingInk" xmlns:wne="http://schemas.microsoft.com/office/word/2006/wordml" xmlns:wps="http://schemas.microsoft.com/office/word/2010/wordprocessingShape" mc:Ignorable="w14 w15 w16se w16cid w16 w16cex w16sdtdh w16sdtfl w16du wp14">
+  <w15:person w15:author="Teoh Xuan Xuan">
+    <w15:presenceInfo w15:providerId="Windows Live" w15:userId="e725433cec652bee"/>
+  </w15:person>
+</w15:people>
 </file>
 
 <file path=word/styles.xml><?xml version="1.0" encoding="utf-8"?>

</xml_diff>